<commit_message>
Added title page structure
</commit_message>
<xml_diff>
--- a/Bakalaurinis.docx
+++ b/Bakalaurinis.docx
@@ -4,36 +4,90 @@
   <w:body>
     <w:p>
       <w:pPr>
-        <w:pStyle w:val="Heading1"/>
+        <w:rPr>
+          <w:b/>
+          <w:bCs/>
+        </w:rPr>
       </w:pPr>
-      <w:r>
-        <w:br w:type="page"/>
-      </w:r>
     </w:p>
     <w:p>
       <w:pPr>
-        <w:pStyle w:val="Heading1"/>
+        <w:rPr>
+          <w:b/>
+          <w:bCs/>
+        </w:rPr>
       </w:pPr>
       <w:r>
-        <w:lastRenderedPageBreak/>
+        <w:rPr>
+          <w:b/>
+          <w:bCs/>
+        </w:rPr>
         <w:t>VILNIAUS UNIVERSITETAS</w:t>
       </w:r>
     </w:p>
     <w:p>
       <w:pPr>
-        <w:pStyle w:val="Heading1"/>
+        <w:rPr>
+          <w:b/>
+          <w:bCs/>
+        </w:rPr>
       </w:pPr>
       <w:r>
-        <w:br w:type="page"/>
+        <w:rPr>
+          <w:b/>
+          <w:bCs/>
+        </w:rPr>
+        <w:t>MATEMATIKOS IR INFORMATIKOS FAKULTETAS</w:t>
+      </w:r>
+    </w:p>
+    <w:p>
+      <w:r>
+        <w:t>VARDENIS PAVARDENIS</w:t>
+      </w:r>
+    </w:p>
+    <w:p>
+      <w:r>
+        <w:t>Ketvirtas kursas, Informaciniu sistemu inzinerija</w:t>
       </w:r>
     </w:p>
     <w:p>
       <w:pPr>
-        <w:pStyle w:val="Heading1"/>
+        <w:rPr>
+          <w:b/>
+          <w:bCs/>
+        </w:rPr>
       </w:pPr>
       <w:r>
-        <w:lastRenderedPageBreak/>
-        <w:t>MATEMATIKOS IR INFORMATIKOS FAKULTETAS</w:t>
+        <w:rPr>
+          <w:b/>
+          <w:bCs/>
+        </w:rPr>
+        <w:t>Baigiamasis bakalauro darbas</w:t>
+      </w:r>
+    </w:p>
+    <w:p>
+      <w:r>
+        <w:t>DUOMENU BAZIU STRUKTUROS TYRIMAS</w:t>
+      </w:r>
+    </w:p>
+    <w:p>
+      <w:pPr>
+        <w:rPr>
+          <w:b/>
+          <w:bCs/>
+        </w:rPr>
+      </w:pPr>
+      <w:r>
+        <w:rPr>
+          <w:b/>
+          <w:bCs/>
+        </w:rPr>
+        <w:t>Darbo vadovas</w:t>
+      </w:r>
+    </w:p>
+    <w:p>
+      <w:r>
+        <w:t>Vardenis Pavardenis</w:t>
       </w:r>
     </w:p>
     <w:sectPr>
@@ -447,27 +501,6 @@
     <w:name w:val="Normal"/>
     <w:qFormat/>
   </w:style>
-  <w:style w:type="paragraph" w:styleId="Heading1">
-    <w:name w:val="heading 1"/>
-    <w:basedOn w:val="Normal"/>
-    <w:next w:val="Normal"/>
-    <w:link w:val="Heading1Char"/>
-    <w:uiPriority w:val="9"/>
-    <w:qFormat/>
-    <w:rsid w:val="00F92D8A"/>
-    <w:pPr>
-      <w:keepNext/>
-      <w:keepLines/>
-      <w:spacing w:before="240" w:after="0"/>
-      <w:outlineLvl w:val="0"/>
-    </w:pPr>
-    <w:rPr>
-      <w:rFonts w:asciiTheme="majorHAnsi" w:eastAsiaTheme="majorEastAsia" w:hAnsiTheme="majorHAnsi" w:cstheme="majorBidi"/>
-      <w:color w:val="2F5496" w:themeColor="accent1" w:themeShade="BF"/>
-      <w:sz w:val="32"/>
-      <w:szCs w:val="32"/>
-    </w:rPr>
-  </w:style>
   <w:style w:type="character" w:default="1" w:styleId="DefaultParagraphFont">
     <w:name w:val="Default Paragraph Font"/>
     <w:uiPriority w:val="1"/>
@@ -494,19 +527,6 @@
     <w:uiPriority w:val="99"/>
     <w:semiHidden/>
     <w:unhideWhenUsed/>
-  </w:style>
-  <w:style w:type="character" w:customStyle="1" w:styleId="Heading1Char">
-    <w:name w:val="Heading 1 Char"/>
-    <w:basedOn w:val="DefaultParagraphFont"/>
-    <w:link w:val="Heading1"/>
-    <w:uiPriority w:val="9"/>
-    <w:rsid w:val="00F92D8A"/>
-    <w:rPr>
-      <w:rFonts w:asciiTheme="majorHAnsi" w:eastAsiaTheme="majorEastAsia" w:hAnsiTheme="majorHAnsi" w:cstheme="majorBidi"/>
-      <w:color w:val="2F5496" w:themeColor="accent1" w:themeShade="BF"/>
-      <w:sz w:val="32"/>
-      <w:szCs w:val="32"/>
-    </w:rPr>
   </w:style>
 </w:styles>
 </file>

</xml_diff>